<commit_message>
updated tests book & ppt
</commit_message>
<xml_diff>
--- a/Phase B/Products/Capstone Project Phase B–23-1-D-29.docx
+++ b/Phase B/Products/Capstone Project Phase B–23-1-D-29.docx
@@ -3443,23 +3443,7 @@
                 <w:noProof/>
                 <w:lang w:bidi="he-IL"/>
               </w:rPr>
-              <w:t>9. Refere</w:t>
-            </w:r>
-            <w:r>
-              <w:rPr>
-                <w:rStyle w:val="Hyperlink"/>
-                <w:noProof/>
-                <w:lang w:bidi="he-IL"/>
-              </w:rPr>
-              <w:t>n</w:t>
-            </w:r>
-            <w:r>
-              <w:rPr>
-                <w:rStyle w:val="Hyperlink"/>
-                <w:noProof/>
-                <w:lang w:bidi="he-IL"/>
-              </w:rPr>
-              <w:t>ces</w:t>
+              <w:t>9. References</w:t>
             </w:r>
             <w:r>
               <w:rPr>
@@ -20509,15 +20493,15 @@
                 <w:sz w:val="24"/>
                 <w:szCs w:val="24"/>
               </w:rPr>
-              <w:t>an</w:t>
-            </w:r>
-            <w:r>
-              <w:rPr>
-                <w:rFonts w:ascii="Times New Roman" w:eastAsia="Calibri" w:hAnsi="Times New Roman" w:cs="Times New Roman"/>
-                <w:sz w:val="24"/>
-                <w:szCs w:val="24"/>
-              </w:rPr>
-              <w:t xml:space="preserve"> SMS that </w:t>
+              <w:t>a notification</w:t>
+            </w:r>
+            <w:r>
+              <w:rPr>
+                <w:rFonts w:ascii="Times New Roman" w:eastAsia="Calibri" w:hAnsi="Times New Roman" w:cs="Times New Roman"/>
+                <w:sz w:val="24"/>
+                <w:szCs w:val="24"/>
+              </w:rPr>
+              <w:t xml:space="preserve"> that </w:t>
             </w:r>
             <w:r>
               <w:rPr>
@@ -26184,19 +26168,6 @@
 </file>
 
 <file path=customXml/item2.xml><?xml version="1.0" encoding="utf-8"?>
-<?mso-contentType ?>
-<FormTemplates xmlns="http://schemas.microsoft.com/sharepoint/v3/contenttype/forms">
-  <Display>DocumentLibraryForm</Display>
-  <Edit>DocumentLibraryForm</Edit>
-  <New>DocumentLibraryForm</New>
-</FormTemplates>
-</file>
-
-<file path=customXml/item3.xml><?xml version="1.0" encoding="utf-8"?>
-<b:Sources xmlns:b="http://schemas.openxmlformats.org/officeDocument/2006/bibliography" xmlns="http://schemas.openxmlformats.org/officeDocument/2006/bibliography" SelectedStyle="\APASixthEditionOfficeOnline.xsl" StyleName="APA" Version="6"/>
-</file>
-
-<file path=customXml/item4.xml><?xml version="1.0" encoding="utf-8"?>
 <ct:contentTypeSchema xmlns:ct="http://schemas.microsoft.com/office/2006/metadata/contentType" xmlns:ma="http://schemas.microsoft.com/office/2006/metadata/properties/metaAttributes" ct:_="" ma:_="" ma:contentTypeName="Document" ma:contentTypeID="0x010100DBDFE32E86996D419ED9C5EDD59CDA3C" ma:contentTypeVersion="2" ma:contentTypeDescription="Create a new document." ma:contentTypeScope="" ma:versionID="0785a376531b69e8721697e33ed12b4f">
   <xsd:schema xmlns:xsd="http://www.w3.org/2001/XMLSchema" xmlns:xs="http://www.w3.org/2001/XMLSchema" xmlns:p="http://schemas.microsoft.com/office/2006/metadata/properties" xmlns:ns2="21784684-d9f2-4c93-9f0f-c197d58df093" targetNamespace="http://schemas.microsoft.com/office/2006/metadata/properties" ma:root="true" ma:fieldsID="b4d81f3bbd4d496b2c6d20d7707ed2ab" ns2:_="">
     <xsd:import namespace="21784684-d9f2-4c93-9f0f-c197d58df093"/>
@@ -26328,6 +26299,19 @@
 </ct:contentTypeSchema>
 </file>
 
+<file path=customXml/item3.xml><?xml version="1.0" encoding="utf-8"?>
+<b:Sources xmlns:b="http://schemas.openxmlformats.org/officeDocument/2006/bibliography" xmlns="http://schemas.openxmlformats.org/officeDocument/2006/bibliography" SelectedStyle="\APASixthEditionOfficeOnline.xsl" StyleName="APA" Version="6"/>
+</file>
+
+<file path=customXml/item4.xml><?xml version="1.0" encoding="utf-8"?>
+<?mso-contentType ?>
+<FormTemplates xmlns="http://schemas.microsoft.com/sharepoint/v3/contenttype/forms">
+  <Display>DocumentLibraryForm</Display>
+  <Edit>DocumentLibraryForm</Edit>
+  <New>DocumentLibraryForm</New>
+</FormTemplates>
+</file>
+
 <file path=customXml/itemProps1.xml><?xml version="1.0" encoding="utf-8"?>
 <ds:datastoreItem xmlns:ds="http://schemas.openxmlformats.org/officeDocument/2006/customXml" ds:itemID="{6D5E4BAF-D1F9-4B5F-B4B3-6CFEE81BD9AD}">
   <ds:schemaRefs>
@@ -26338,22 +26322,6 @@
 </file>
 
 <file path=customXml/itemProps2.xml><?xml version="1.0" encoding="utf-8"?>
-<ds:datastoreItem xmlns:ds="http://schemas.openxmlformats.org/officeDocument/2006/customXml" ds:itemID="{4393AF9F-9326-411B-83AF-F34A5D7C30BF}">
-  <ds:schemaRefs>
-    <ds:schemaRef ds:uri="http://schemas.microsoft.com/sharepoint/v3/contenttype/forms"/>
-  </ds:schemaRefs>
-</ds:datastoreItem>
-</file>
-
-<file path=customXml/itemProps3.xml><?xml version="1.0" encoding="utf-8"?>
-<ds:datastoreItem xmlns:ds="http://schemas.openxmlformats.org/officeDocument/2006/customXml" ds:itemID="{0D83E4F6-698C-4C74-8763-C3C7052EA578}">
-  <ds:schemaRefs>
-    <ds:schemaRef ds:uri="http://schemas.openxmlformats.org/officeDocument/2006/bibliography"/>
-  </ds:schemaRefs>
-</ds:datastoreItem>
-</file>
-
-<file path=customXml/itemProps4.xml><?xml version="1.0" encoding="utf-8"?>
 <ds:datastoreItem xmlns:ds="http://schemas.openxmlformats.org/officeDocument/2006/customXml" ds:itemID="{7CCB72CE-4FFC-4C9C-8719-A844AA3CDB81}">
   <ds:schemaRefs>
     <ds:schemaRef ds:uri="http://schemas.microsoft.com/office/2006/metadata/contentType"/>
@@ -26369,4 +26337,20 @@
     <ds:schemaRef ds:uri="http://schemas.microsoft.com/internal/obd"/>
   </ds:schemaRefs>
 </ds:datastoreItem>
+</file>
+
+<file path=customXml/itemProps3.xml><?xml version="1.0" encoding="utf-8"?>
+<ds:datastoreItem xmlns:ds="http://schemas.openxmlformats.org/officeDocument/2006/customXml" ds:itemID="{0D83E4F6-698C-4C74-8763-C3C7052EA578}">
+  <ds:schemaRefs>
+    <ds:schemaRef ds:uri="http://schemas.openxmlformats.org/officeDocument/2006/bibliography"/>
+  </ds:schemaRefs>
+</ds:datastoreItem>
+</file>
+
+<file path=customXml/itemProps4.xml><?xml version="1.0" encoding="utf-8"?>
+<ds:datastoreItem xmlns:ds="http://schemas.openxmlformats.org/officeDocument/2006/customXml" ds:itemID="{4393AF9F-9326-411B-83AF-F34A5D7C30BF}">
+  <ds:schemaRefs>
+    <ds:schemaRef ds:uri="http://schemas.microsoft.com/sharepoint/v3/contenttype/forms"/>
+  </ds:schemaRefs>
+</ds:datastoreItem>
 </file>
</xml_diff>